<commit_message>
rajout sql dans le ppt
</commit_message>
<xml_diff>
--- a/CDC/Cahier des charges.docx
+++ b/CDC/Cahier des charges.docx
@@ -723,7 +723,6 @@
         </w:rPr>
         <w:t xml:space="preserve"> </w:t>
       </w:r>
-      <w:proofErr w:type="gramStart"/>
       <w:r>
         <w:rPr>
           <w:sz w:val="24"/>
@@ -736,15 +735,7 @@
           <w:sz w:val="24"/>
           <w:szCs w:val="24"/>
         </w:rPr>
-        <w:t>WOT</w:t>
-      </w:r>
-      <w:proofErr w:type="gramEnd"/>
-      <w:r>
-        <w:rPr>
-          <w:sz w:val="24"/>
-          <w:szCs w:val="24"/>
-        </w:rPr>
-        <w:t xml:space="preserve"> : </w:t>
+        <w:t xml:space="preserve">WOT : </w:t>
       </w:r>
     </w:p>
     <w:p>
@@ -1368,23 +1359,7 @@
           <w:sz w:val="24"/>
           <w:szCs w:val="24"/>
         </w:rPr>
-        <w:t xml:space="preserve">Le site devra avoir comme couleur principale le </w:t>
-      </w:r>
-      <w:proofErr w:type="spellStart"/>
-      <w:r>
-        <w:rPr>
-          <w:sz w:val="24"/>
-          <w:szCs w:val="24"/>
-        </w:rPr>
-        <w:t>bordeau</w:t>
-      </w:r>
-      <w:proofErr w:type="spellEnd"/>
-      <w:r>
-        <w:rPr>
-          <w:sz w:val="24"/>
-          <w:szCs w:val="24"/>
-        </w:rPr>
-        <w:t>.</w:t>
+        <w:t>Le site devra avoir comme couleur principale le bordeau.</w:t>
       </w:r>
     </w:p>
     <w:p>
@@ -2013,17 +1988,8 @@
           <w:sz w:val="24"/>
           <w:szCs w:val="24"/>
         </w:rPr>
-        <w:t xml:space="preserve"> - </w:t>
-      </w:r>
-      <w:proofErr w:type="spellStart"/>
-      <w:r>
-        <w:rPr>
-          <w:sz w:val="24"/>
-          <w:szCs w:val="24"/>
-        </w:rPr>
-        <w:t>Brushed</w:t>
-      </w:r>
-      <w:proofErr w:type="spellEnd"/>
+        <w:t xml:space="preserve"> - Brushed</w:t>
+      </w:r>
     </w:p>
     <w:p>
       <w:pPr>
@@ -3890,30 +3856,14 @@
           <w:szCs w:val="24"/>
         </w:rPr>
         <w:tab/>
-        <w:t xml:space="preserve">- Utilisation du Html, CSS, Javascript, </w:t>
-      </w:r>
-      <w:proofErr w:type="gramStart"/>
-      <w:r>
-        <w:rPr>
-          <w:sz w:val="24"/>
-          <w:szCs w:val="24"/>
-        </w:rPr>
-        <w:t>PHP ,</w:t>
-      </w:r>
-      <w:r>
-        <w:rPr>
-          <w:sz w:val="24"/>
-          <w:szCs w:val="24"/>
-        </w:rPr>
-        <w:t>SQL</w:t>
-      </w:r>
-      <w:proofErr w:type="gramEnd"/>
-      <w:r>
-        <w:rPr>
-          <w:sz w:val="24"/>
-          <w:szCs w:val="24"/>
-        </w:rPr>
-        <w:t>.</w:t>
+        <w:t>- Utilisation du Html, CSS, Javascript, PHP ,</w:t>
+      </w:r>
+      <w:r>
+        <w:rPr>
+          <w:sz w:val="24"/>
+          <w:szCs w:val="24"/>
+        </w:rPr>
+        <w:t>SQL.</w:t>
       </w:r>
     </w:p>
     <w:p>
@@ -4129,18 +4079,39 @@
     <w:p>
       <w:pPr>
         <w:ind w:right="-1134"/>
-        <w:rPr>
-          <w:sz w:val="24"/>
-          <w:szCs w:val="24"/>
-        </w:rPr>
-      </w:pPr>
-      <w:r>
-        <w:rPr>
-          <w:sz w:val="24"/>
-          <w:szCs w:val="24"/>
-        </w:rPr>
-        <w:tab/>
-        <w:t xml:space="preserve">- Contenant le cahier des charges, le maquettage, la charte graphique, la création d’un logo, la </w:t>
+        <w:jc w:val="center"/>
+        <w:rPr>
+          <w:sz w:val="24"/>
+          <w:szCs w:val="24"/>
+        </w:rPr>
+      </w:pPr>
+      <w:r>
+        <w:rPr>
+          <w:sz w:val="24"/>
+          <w:szCs w:val="24"/>
+        </w:rPr>
+        <w:t xml:space="preserve">           </w:t>
+      </w:r>
+      <w:r>
+        <w:rPr>
+          <w:sz w:val="24"/>
+          <w:szCs w:val="24"/>
+        </w:rPr>
+        <w:t>- Co</w:t>
+      </w:r>
+      <w:r>
+        <w:rPr>
+          <w:sz w:val="24"/>
+          <w:szCs w:val="24"/>
+        </w:rPr>
+        <w:t>mpren</w:t>
+      </w:r>
+      <w:r>
+        <w:rPr>
+          <w:sz w:val="24"/>
+          <w:szCs w:val="24"/>
+        </w:rPr>
+        <w:t xml:space="preserve">ant le cahier des charges, le maquettage, la charte graphique, la création d’un logo, la </w:t>
       </w:r>
       <w:r>
         <w:rPr>
@@ -4180,6 +4151,13 @@
         <w:tab/>
         <w:t>- Livraison prévue début juillet</w:t>
       </w:r>
+      <w:r>
+        <w:rPr>
+          <w:sz w:val="24"/>
+          <w:szCs w:val="24"/>
+        </w:rPr>
+        <w:t xml:space="preserve"> 2023</w:t>
+      </w:r>
     </w:p>
     <w:p>
       <w:pPr>
@@ -4227,23 +4205,7 @@
           <w:sz w:val="24"/>
           <w:szCs w:val="24"/>
         </w:rPr>
-        <w:t xml:space="preserve"> pour la suppression, l’ajout de </w:t>
-      </w:r>
-      <w:proofErr w:type="gramStart"/>
-      <w:r>
-        <w:rPr>
-          <w:sz w:val="24"/>
-          <w:szCs w:val="24"/>
-        </w:rPr>
-        <w:t>tableaux ,</w:t>
-      </w:r>
-      <w:proofErr w:type="gramEnd"/>
-      <w:r>
-        <w:rPr>
-          <w:sz w:val="24"/>
-          <w:szCs w:val="24"/>
-        </w:rPr>
-        <w:t xml:space="preserve"> la gestion des commentaires.</w:t>
+        <w:t xml:space="preserve"> pour la suppression, l’ajout de tableaux , la gestion des commentaires.</w:t>
       </w:r>
     </w:p>
     <w:p>
@@ -6550,6 +6512,7 @@
   <w:style w:type="character" w:default="1" w:styleId="Policepardfaut">
     <w:name w:val="Default Paragraph Font"/>
     <w:uiPriority w:val="1"/>
+    <w:semiHidden/>
     <w:unhideWhenUsed/>
   </w:style>
   <w:style w:type="table" w:default="1" w:styleId="TableauNormal">

</xml_diff>